<commit_message>
MiniProjet - WIP (02/11/20)
</commit_message>
<xml_diff>
--- a/coursReseau/doc rep.docx
+++ b/coursReseau/doc rep.docx
@@ -413,6 +413,7 @@
           <w:lang w:val="fr-FR"/>
         </w:rPr>
       </w:r>
+      <w:r/>
     </w:p>
     <w:p>
       <w:pPr>
@@ -434,6 +435,7 @@
           <w:lang w:val="fr-FR"/>
         </w:rPr>
       </w:r>
+      <w:r/>
     </w:p>
     <w:p>
       <w:pPr>
@@ -455,6 +457,7 @@
           <w:lang w:val="fr-FR"/>
         </w:rPr>
       </w:r>
+      <w:r/>
     </w:p>
     <w:p>
       <w:pPr>
@@ -476,6 +479,7 @@
           <w:lang w:val="fr-FR"/>
         </w:rPr>
       </w:r>
+      <w:r/>
     </w:p>
     <w:p>
       <w:pPr>
@@ -497,6 +501,7 @@
           <w:lang w:val="fr-FR"/>
         </w:rPr>
       </w:r>
+      <w:r/>
     </w:p>
     <w:p>
       <w:pPr>
@@ -525,12 +530,7 @@
           <w:lang w:val="fr-FR"/>
         </w:rPr>
       </w:r>
-      <w:r>
-        <w:rPr>
-          <w:b w:val="false"/>
-          <w:lang w:val="fr-FR"/>
-        </w:rPr>
-      </w:r>
+      <w:r/>
     </w:p>
     <w:p>
       <w:pPr>
@@ -552,9 +552,9 @@
           <w:lang w:val="fr-FR"/>
         </w:rPr>
       </w:r>
+      <w:r/>
     </w:p>
     <w:p>
-      <w:r/>
       <w:r>
         <mc:AlternateContent>
           <mc:Choice Requires="wpg">
@@ -626,12 +626,7 @@
           <w:lang w:val="fr-FR"/>
         </w:rPr>
       </w:r>
-      <w:r>
-        <w:rPr>
-          <w:b w:val="false"/>
-          <w:lang w:val="fr-FR"/>
-        </w:rPr>
-      </w:r>
+      <w:r/>
     </w:p>
     <w:p>
       <w:pPr>
@@ -650,6 +645,7 @@
           <w:lang w:val="fr-FR"/>
         </w:rPr>
       </w:r>
+      <w:r/>
     </w:p>
     <w:p>
       <w:pPr>
@@ -668,6 +664,7 @@
           <w:lang w:val="fr-FR"/>
         </w:rPr>
       </w:r>
+      <w:r/>
     </w:p>
     <w:p>
       <w:pPr>
@@ -686,6 +683,7 @@
           <w:lang w:val="fr-FR"/>
         </w:rPr>
       </w:r>
+      <w:r/>
     </w:p>
     <w:p>
       <w:pPr>
@@ -704,6 +702,7 @@
           <w:lang w:val="fr-FR"/>
         </w:rPr>
       </w:r>
+      <w:r/>
     </w:p>
     <w:p>
       <w:r>
@@ -781,37 +780,6 @@
           <w:lang w:val="fr-FR"/>
         </w:rPr>
       </w:r>
-      <w:r>
-        <w:rPr>
-          <w:lang w:val="fr-FR"/>
-        </w:rPr>
-      </w:r>
-    </w:p>
-    <w:p>
-      <w:pPr>
-        <w:rPr>
-          <w:lang w:val="fr-FR"/>
-        </w:rPr>
-      </w:pPr>
-      <w:r>
-        <w:rPr>
-          <w:lang w:val="fr-FR"/>
-        </w:rPr>
-        <w:t xml:space="preserve">Les adresses MAC sont dans le routeur</w:t>
-      </w:r>
-      <w:r>
-        <w:rPr>
-          <w:lang w:val="fr-FR"/>
-        </w:rPr>
-      </w:r>
-    </w:p>
-    <w:p>
-      <w:r>
-        <w:rPr>
-          <w:lang w:val="fr-FR"/>
-        </w:rPr>
-        <w:t xml:space="preserve">Adresse du destinataire : 00:35:1a:cf:6e:01</w:t>
-      </w:r>
       <w:r/>
     </w:p>
     <w:p>
@@ -824,20 +792,23 @@
         <w:rPr>
           <w:lang w:val="fr-FR"/>
         </w:rPr>
-        <w:t xml:space="preserve">Adresse du source :</w:t>
+        <w:t xml:space="preserve">Les adresses MAC sont dans le routeur</w:t>
+      </w:r>
+      <w:r>
+        <w:rPr>
+          <w:lang w:val="fr-FR"/>
+        </w:rPr>
       </w:r>
       <w:r/>
-      <w:r>
-        <w:rPr>
-          <w:lang w:val="fr-FR"/>
-        </w:rPr>
-        <w:t xml:space="preserve"> 00:e0:4c:68:02:64</w:t>
-      </w:r>
-      <w:r>
-        <w:rPr>
-          <w:lang w:val="fr-FR"/>
-        </w:rPr>
-      </w:r>
+    </w:p>
+    <w:p>
+      <w:r>
+        <w:rPr>
+          <w:lang w:val="fr-FR"/>
+        </w:rPr>
+        <w:t xml:space="preserve">Adresse du destinataire : 00:35:1a:cf:6e:01</w:t>
+      </w:r>
+      <w:r/>
     </w:p>
     <w:p>
       <w:pPr>
@@ -849,7 +820,904 @@
         <w:rPr>
           <w:lang w:val="fr-FR"/>
         </w:rPr>
+        <w:t xml:space="preserve">Adresse du source :</w:t>
+      </w:r>
+      <w:r>
+        <w:rPr>
+          <w:lang w:val="fr-FR"/>
+        </w:rPr>
+        <w:t xml:space="preserve"> 00:e0:4c:68:02:64</w:t>
+      </w:r>
+      <w:r>
+        <w:rPr>
+          <w:lang w:val="fr-FR"/>
+        </w:rPr>
+      </w:r>
+      <w:r/>
+    </w:p>
+    <w:p>
+      <w:pPr>
+        <w:rPr>
+          <w:lang w:val="fr-FR"/>
+        </w:rPr>
+      </w:pPr>
+      <w:r>
+        <w:rPr>
+          <w:lang w:val="fr-FR"/>
+        </w:rPr>
         <w:t xml:space="preserve">Les adresses source et destination sont : 192.168.10.3 &amp; 192.168.20.3</w:t>
+      </w:r>
+      <w:r>
+        <w:rPr>
+          <w:lang w:val="fr-FR"/>
+        </w:rPr>
+      </w:r>
+      <w:r/>
+    </w:p>
+    <w:p>
+      <w:pPr>
+        <w:rPr>
+          <w:lang w:val="fr-FR"/>
+        </w:rPr>
+      </w:pPr>
+      <w:r>
+        <w:rPr>
+          <w:lang w:val="fr-FR"/>
+        </w:rPr>
+        <w:t xml:space="preserve">Cf. Tableau “DATA” (</w:t>
+      </w:r>
+      <w:r>
+        <w:rPr>
+          <w:lang w:val="fr-FR"/>
+        </w:rPr>
+      </w:r>
+      <w:r>
+        <w:rPr>
+          <w:lang w:val="fr-FR"/>
+        </w:rPr>
+        <w:t xml:space="preserve">https://openclassrooms.com/fr/courses/2340511-maitrisez-</w:t>
+      </w:r>
+      <w:r/>
+    </w:p>
+    <w:p>
+      <w:r>
+        <w:rPr>
+          <w:lang w:val="fr-FR"/>
+        </w:rPr>
+        <w:t xml:space="preserve">vos-applications-et-reseaux-tcp-ip/2927999-detaillez-len-</w:t>
+      </w:r>
+      <w:r/>
+    </w:p>
+    <w:p>
+      <w:pPr>
+        <w:rPr>
+          <w:lang w:val="fr-FR"/>
+        </w:rPr>
+      </w:pPr>
+      <w:r>
+        <w:rPr>
+          <w:lang w:val="fr-FR"/>
+        </w:rPr>
+        <w:t xml:space="preserve">tete-ip)</w:t>
+      </w:r>
+      <w:r/>
+    </w:p>
+    <w:p>
+      <w:pPr>
+        <w:rPr>
+          <w:lang w:val="fr-FR"/>
+        </w:rPr>
+      </w:pPr>
+      <w:r>
+        <w:rPr>
+          <w:lang w:val="fr-FR"/>
+        </w:rPr>
+        <w:t xml:space="preserve">La longueur théorique est de 31 octets</w:t>
+      </w:r>
+      <w:r>
+        <w:rPr>
+          <w:lang w:val="fr-FR"/>
+        </w:rPr>
+      </w:r>
+    </w:p>
+    <w:p>
+      <w:pPr>
+        <w:rPr>
+          <w:lang w:val="fr-FR"/>
+        </w:rPr>
+      </w:pPr>
+      <w:r>
+        <w:rPr>
+          <w:lang w:val="fr-FR"/>
+        </w:rPr>
+        <w:t xml:space="preserve">La longueur de l’en-tête est de 20 bytes</w:t>
+      </w:r>
+      <w:r>
+        <w:rPr>
+          <w:lang w:val="fr-FR"/>
+        </w:rPr>
+      </w:r>
+    </w:p>
+    <w:p>
+      <w:pPr>
+        <w:rPr>
+          <w:lang w:val="fr-FR"/>
+        </w:rPr>
+      </w:pPr>
+      <w:r>
+        <w:rPr>
+          <w:lang w:val="fr-FR"/>
+        </w:rPr>
+        <w:t xml:space="preserve">La longueur de la partie est de 610 bytes</w:t>
+      </w:r>
+      <w:r>
+        <w:rPr>
+          <w:lang w:val="fr-FR"/>
+        </w:rPr>
+      </w:r>
+      <w:r>
+        <w:rPr>
+          <w:lang w:val="fr-FR"/>
+        </w:rPr>
+      </w:r>
+      <w:r>
+        <w:rPr>
+          <w:lang w:val="fr-FR"/>
+        </w:rPr>
+      </w:r>
+    </w:p>
+    <w:p>
+      <w:pPr>
+        <w:rPr>
+          <w:lang w:val="fr-FR"/>
+        </w:rPr>
+      </w:pPr>
+      <w:r>
+        <w:rPr>
+          <w:lang w:val="fr-FR"/>
+        </w:rPr>
+        <w:t xml:space="preserve">J’ai lu</w:t>
+      </w:r>
+      <w:r>
+        <w:rPr>
+          <w:lang w:val="fr-FR"/>
+        </w:rPr>
+      </w:r>
+    </w:p>
+    <w:p>
+      <w:pPr>
+        <w:rPr>
+          <w:lang w:val="fr-FR"/>
+        </w:rPr>
+      </w:pPr>
+      <w:r>
+        <w:rPr>
+          <w:lang w:val="fr-FR"/>
+        </w:rPr>
+        <w:t xml:space="preserve">La durée de vie est de 64</w:t>
+      </w:r>
+      <w:r>
+        <w:rPr>
+          <w:lang w:val="fr-FR"/>
+        </w:rPr>
+      </w:r>
+    </w:p>
+    <w:p>
+      <w:pPr>
+        <w:rPr>
+          <w:lang w:val="fr-FR"/>
+        </w:rPr>
+      </w:pPr>
+      <w:r>
+        <w:rPr>
+          <w:lang w:val="fr-FR"/>
+        </w:rPr>
+        <w:t xml:space="preserve">Probablement 64 paquets</w:t>
+      </w:r>
+      <w:r>
+        <w:rPr>
+          <w:lang w:val="fr-FR"/>
+        </w:rPr>
+      </w:r>
+    </w:p>
+    <w:p>
+      <w:pPr>
+        <w:rPr>
+          <w:lang w:val="fr-FR"/>
+        </w:rPr>
+      </w:pPr>
+      <w:r>
+        <w:rPr>
+          <w:lang w:val="fr-FR"/>
+        </w:rPr>
+      </w:r>
+      <w:r>
+        <w:rPr>
+          <w:lang w:val="fr-FR"/>
+        </w:rPr>
+      </w:r>
+      <w:r>
+        <w:rPr>
+          <w:lang w:val="fr-FR"/>
+        </w:rPr>
+        <w:t xml:space="preserve">Header checksum: 0xc07a [validation disabled]</w:t>
+      </w:r>
+      <w:r>
+        <w:rPr>
+          <w:lang w:val="fr-FR"/>
+        </w:rPr>
+      </w:r>
+      <w:r>
+        <w:rPr>
+          <w:lang w:val="fr-FR"/>
+        </w:rPr>
+      </w:r>
+    </w:p>
+    <w:p>
+      <w:pPr>
+        <w:rPr>
+          <w:lang w:val="fr-FR"/>
+        </w:rPr>
+      </w:pPr>
+      <w:r>
+        <w:rPr>
+          <w:lang w:val="fr-FR"/>
+        </w:rPr>
+        <w:t xml:space="preserve">Bonne question</w:t>
+      </w:r>
+      <w:r>
+        <w:rPr>
+          <w:lang w:val="fr-FR"/>
+        </w:rPr>
+      </w:r>
+    </w:p>
+    <w:p>
+      <w:pPr>
+        <w:rPr>
+          <w:lang w:val="fr-FR"/>
+        </w:rPr>
+      </w:pPr>
+      <w:r>
+        <w:rPr>
+          <w:lang w:val="fr-FR"/>
+        </w:rPr>
+        <w:t xml:space="preserve">0xc07a</w:t>
+      </w:r>
+      <w:r>
+        <w:rPr>
+          <w:lang w:val="fr-FR"/>
+        </w:rPr>
+      </w:r>
+    </w:p>
+    <w:p>
+      <w:pPr>
+        <w:rPr>
+          <w:lang w:val="fr-FR"/>
+        </w:rPr>
+      </w:pPr>
+      <w:r>
+        <w:rPr>
+          <w:lang w:val="fr-FR"/>
+        </w:rPr>
+        <w:t xml:space="preserve">Le port source est 51650 &amp; le port de destination est 80</w:t>
+      </w:r>
+      <w:r>
+        <w:rPr>
+          <w:lang w:val="fr-FR"/>
+        </w:rPr>
+      </w:r>
+    </w:p>
+    <w:p>
+      <w:pPr>
+        <w:rPr>
+          <w:lang w:val="fr-FR"/>
+        </w:rPr>
+      </w:pPr>
+      <w:r>
+        <w:rPr>
+          <w:lang w:val="fr-FR"/>
+        </w:rPr>
+        <w:t xml:space="preserve">Le port 80 est le port HTTP du serveur olimex</w:t>
+      </w:r>
+      <w:r>
+        <w:rPr>
+          <w:lang w:val="fr-FR"/>
+        </w:rPr>
+      </w:r>
+    </w:p>
+    <w:p>
+      <w:pPr>
+        <w:rPr>
+          <w:lang w:val="fr-FR"/>
+        </w:rPr>
+      </w:pPr>
+      <w:r>
+        <w:rPr>
+          <w:lang w:val="fr-FR"/>
+        </w:rPr>
+        <w:t xml:space="preserve">On peux envoyer une requête ping entre les pc et les passerelles</w:t>
+      </w:r>
+      <w:r>
+        <w:rPr>
+          <w:lang w:val="fr-FR"/>
+        </w:rPr>
+      </w:r>
+    </w:p>
+    <w:p>
+      <w:pPr>
+        <w:rPr>
+          <w:lang w:val="fr-FR"/>
+        </w:rPr>
+      </w:pPr>
+      <w:r>
+        <w:rPr>
+          <w:lang w:val="fr-FR"/>
+        </w:rPr>
+        <w:t xml:space="preserve">Oui, on peux envoyer une requête ping entre les deux routeurs</w:t>
+      </w:r>
+      <w:r>
+        <w:rPr>
+          <w:lang w:val="fr-FR"/>
+        </w:rPr>
+      </w:r>
+    </w:p>
+    <w:p>
+      <w:pPr>
+        <w:rPr>
+          <w:lang w:val="fr-FR"/>
+        </w:rPr>
+      </w:pPr>
+      <w:r>
+        <w:rPr>
+          <w:lang w:val="fr-FR"/>
+        </w:rPr>
+        <w:t xml:space="preserve">Les 2 requêtes ping ont échoué car les ports serial n’ont pas de route entre eux</w:t>
+      </w:r>
+      <w:r>
+        <w:rPr>
+          <w:lang w:val="fr-FR"/>
+        </w:rPr>
+      </w:r>
+    </w:p>
+    <w:p>
+      <w:r>
+        <w:rPr>
+          <w:lang w:val="fr-FR"/>
+        </w:rPr>
+        <w:t xml:space="preserve">Gateway of last resort is not set</w:t>
+      </w:r>
+      <w:r/>
+    </w:p>
+    <w:p>
+      <w:r>
+        <w:rPr>
+          <w:lang w:val="fr-FR"/>
+        </w:rPr>
+      </w:r>
+      <w:r/>
+    </w:p>
+    <w:p>
+      <w:r>
+        <w:rPr>
+          <w:lang w:val="fr-FR"/>
+        </w:rPr>
+        <w:t xml:space="preserve">      10.0.0.0/8 is variably subnetted, 2 subnets, 2 masks</w:t>
+      </w:r>
+      <w:r/>
+    </w:p>
+    <w:p>
+      <w:r>
+        <w:rPr>
+          <w:lang w:val="fr-FR"/>
+        </w:rPr>
+        <w:t xml:space="preserve">C        10.1.1.0/30 is directly connected, Serial0/0/1</w:t>
+      </w:r>
+      <w:r/>
+    </w:p>
+    <w:p>
+      <w:r>
+        <w:rPr>
+          <w:lang w:val="fr-FR"/>
+        </w:rPr>
+        <w:t xml:space="preserve">L        10.1.1.1/32 is directly connected, Serial0/0/1</w:t>
+      </w:r>
+      <w:r/>
+    </w:p>
+    <w:p>
+      <w:r>
+        <w:rPr>
+          <w:lang w:val="fr-FR"/>
+        </w:rPr>
+        <w:t xml:space="preserve">      192.168.10.0/24 is variably subnetted, 2 subnets, 2 masks</w:t>
+      </w:r>
+      <w:r/>
+    </w:p>
+    <w:p>
+      <w:r>
+        <w:rPr>
+          <w:lang w:val="fr-FR"/>
+        </w:rPr>
+        <w:t xml:space="preserve">C        192.168.10.0/24 is directly connected, GigabitEthernet0/1</w:t>
+      </w:r>
+      <w:r/>
+    </w:p>
+    <w:p>
+      <w:r>
+        <w:rPr>
+          <w:lang w:val="fr-FR"/>
+        </w:rPr>
+        <w:t xml:space="preserve">L        192.168.10.1/32 is directly connected, GigabitEthernet0/1</w:t>
+      </w:r>
+      <w:r/>
+    </w:p>
+    <w:p>
+      <w:pPr>
+        <w:rPr>
+          <w:lang w:val="fr-FR"/>
+        </w:rPr>
+      </w:pPr>
+      <w:r>
+        <w:rPr>
+          <w:lang w:val="fr-FR"/>
+        </w:rPr>
+        <w:t xml:space="preserve">R1&gt;</w:t>
+      </w:r>
+      <w:r/>
+      <w:r>
+        <w:rPr>
+          <w:lang w:val="fr-FR"/>
+        </w:rPr>
+      </w:r>
+      <w:r>
+        <w:rPr>
+          <w:lang w:val="fr-FR"/>
+        </w:rPr>
+      </w:r>
+    </w:p>
+    <w:p>
+      <w:r>
+        <w:rPr>
+          <w:lang w:val="fr-FR"/>
+        </w:rPr>
+        <w:t xml:space="preserve">Gateway of last resort is not set</w:t>
+      </w:r>
+      <w:r/>
+    </w:p>
+    <w:p>
+      <w:pPr>
+        <w:rPr>
+          <w:lang w:val="fr-FR"/>
+        </w:rPr>
+      </w:pPr>
+      <w:r>
+        <w:rPr>
+          <w:lang w:val="fr-FR"/>
+        </w:rPr>
+      </w:r>
+      <w:r/>
+    </w:p>
+    <w:p>
+      <w:pPr>
+        <w:rPr>
+          <w:lang w:val="fr-FR"/>
+        </w:rPr>
+      </w:pPr>
+      <w:r>
+        <w:rPr>
+          <w:lang w:val="fr-FR"/>
+        </w:rPr>
+      </w:r>
+      <w:r>
+        <w:rPr>
+          <w:lang w:val="fr-FR"/>
+        </w:rPr>
+      </w:r>
+    </w:p>
+    <w:p>
+      <w:r>
+        <w:rPr>
+          <w:lang w:val="fr-FR"/>
+        </w:rPr>
+        <w:t xml:space="preserve">      10.0.0.0/8 is variably subnetted, 2 subnets, 2 masks</w:t>
+      </w:r>
+      <w:r/>
+    </w:p>
+    <w:p>
+      <w:r>
+        <w:rPr>
+          <w:lang w:val="fr-FR"/>
+        </w:rPr>
+        <w:t xml:space="preserve">C        10.1.1.0/30 is directly connected, Serial0/0/0</w:t>
+      </w:r>
+      <w:r/>
+    </w:p>
+    <w:p>
+      <w:r>
+        <w:rPr>
+          <w:lang w:val="fr-FR"/>
+        </w:rPr>
+        <w:t xml:space="preserve">L        10.1.1.2/32 is directly connected, Serial0/0/0</w:t>
+      </w:r>
+      <w:r/>
+    </w:p>
+    <w:p>
+      <w:r>
+        <w:rPr>
+          <w:lang w:val="fr-FR"/>
+        </w:rPr>
+        <w:t xml:space="preserve">      192.168.20.0/24 is variably subnetted, 2 subnets, 2 masks</w:t>
+      </w:r>
+      <w:r/>
+    </w:p>
+    <w:p>
+      <w:r>
+        <w:rPr>
+          <w:lang w:val="fr-FR"/>
+        </w:rPr>
+        <w:t xml:space="preserve">C        192.168.20.0/24 is directly connected, GigabitEthernet0/1</w:t>
+      </w:r>
+      <w:r/>
+    </w:p>
+    <w:p>
+      <w:r>
+        <w:rPr>
+          <w:lang w:val="fr-FR"/>
+        </w:rPr>
+        <w:t xml:space="preserve">L        192.168.20.1/32 is directly connected, GigabitEthernet0/1</w:t>
+      </w:r>
+      <w:r/>
+    </w:p>
+    <w:p>
+      <w:pPr>
+        <w:rPr>
+          <w:highlight w:val="yellow"/>
+        </w:rPr>
+      </w:pPr>
+      <w:r>
+        <w:rPr>
+          <w:lang w:val="fr-FR"/>
+        </w:rPr>
+        <w:t xml:space="preserve">     </w:t>
+      </w:r>
+      <w:r>
+        <w:rPr>
+          <w:highlight w:val="yellow"/>
+          <w:lang w:val="fr-FR"/>
+        </w:rPr>
+        <w:t xml:space="preserve"> 198.132.219.0/24 is variably subnetted, 2 subnets, 2 masks</w:t>
+      </w:r>
+      <w:r>
+        <w:rPr>
+          <w:highlight w:val="yellow"/>
+        </w:rPr>
+      </w:r>
+    </w:p>
+    <w:p>
+      <w:pPr>
+        <w:rPr>
+          <w:highlight w:val="yellow"/>
+        </w:rPr>
+      </w:pPr>
+      <w:r>
+        <w:rPr>
+          <w:highlight w:val="yellow"/>
+          <w:lang w:val="fr-FR"/>
+        </w:rPr>
+        <w:t xml:space="preserve">C        198.132.219.0/24 is directly connected, Loopback1</w:t>
+      </w:r>
+      <w:r>
+        <w:rPr>
+          <w:highlight w:val="yellow"/>
+        </w:rPr>
+      </w:r>
+    </w:p>
+    <w:p>
+      <w:pPr>
+        <w:rPr>
+          <w:highlight w:val="yellow"/>
+        </w:rPr>
+      </w:pPr>
+      <w:r>
+        <w:rPr>
+          <w:highlight w:val="yellow"/>
+          <w:lang w:val="fr-FR"/>
+        </w:rPr>
+        <w:t xml:space="preserve">L        198.132.219.1/32 is directly connected, Loopback1</w:t>
+      </w:r>
+      <w:r>
+        <w:rPr>
+          <w:highlight w:val="yellow"/>
+        </w:rPr>
+      </w:r>
+    </w:p>
+    <w:p>
+      <w:pPr>
+        <w:rPr>
+          <w:highlight w:val="yellow"/>
+        </w:rPr>
+      </w:pPr>
+      <w:r>
+        <w:rPr>
+          <w:highlight w:val="yellow"/>
+          <w:lang w:val="fr-FR"/>
+        </w:rPr>
+        <w:t xml:space="preserve">      209.165.200.0/24 is variably subnetted, 2 subnets, 2 masks</w:t>
+      </w:r>
+      <w:r>
+        <w:rPr>
+          <w:highlight w:val="yellow"/>
+        </w:rPr>
+      </w:r>
+    </w:p>
+    <w:p>
+      <w:pPr>
+        <w:rPr>
+          <w:highlight w:val="yellow"/>
+        </w:rPr>
+      </w:pPr>
+      <w:r>
+        <w:rPr>
+          <w:highlight w:val="yellow"/>
+          <w:lang w:val="fr-FR"/>
+        </w:rPr>
+        <w:t xml:space="preserve">C        209.165.200.254/31 is directly connected, Loopback0</w:t>
+      </w:r>
+      <w:r>
+        <w:rPr>
+          <w:highlight w:val="yellow"/>
+        </w:rPr>
+      </w:r>
+    </w:p>
+    <w:p>
+      <w:pPr>
+        <w:rPr>
+          <w:highlight w:val="yellow"/>
+        </w:rPr>
+      </w:pPr>
+      <w:r>
+        <w:rPr>
+          <w:highlight w:val="yellow"/>
+          <w:lang w:val="fr-FR"/>
+        </w:rPr>
+        <w:t xml:space="preserve">L        209.165.200.255/32 is directly connected, Loopback0</w:t>
+      </w:r>
+      <w:r>
+        <w:rPr>
+          <w:highlight w:val="yellow"/>
+        </w:rPr>
+      </w:r>
+    </w:p>
+    <w:p>
+      <w:pPr>
+        <w:rPr>
+          <w:lang w:val="fr-FR"/>
+        </w:rPr>
+      </w:pPr>
+      <w:r>
+        <w:rPr>
+          <w:lang w:val="fr-FR"/>
+        </w:rPr>
+        <w:t xml:space="preserve">R3&gt;</w:t>
+      </w:r>
+      <w:r/>
+      <w:r>
+        <w:rPr>
+          <w:lang w:val="fr-FR"/>
+        </w:rPr>
+      </w:r>
+      <w:r>
+        <w:rPr>
+          <w:lang w:val="fr-FR"/>
+        </w:rPr>
+      </w:r>
+    </w:p>
+    <w:p>
+      <w:pPr>
+        <w:rPr>
+          <w:lang w:val="fr-FR"/>
+        </w:rPr>
+      </w:pPr>
+      <w:r>
+        <w:rPr>
+          <w:lang w:val="fr-FR"/>
+        </w:rPr>
+      </w:r>
+      <w:r>
+        <w:rPr>
+          <w:lang w:val="fr-FR"/>
+        </w:rPr>
+      </w:r>
+    </w:p>
+    <w:p>
+      <w:pPr>
+        <w:rPr>
+          <w:lang w:val="fr-FR"/>
+        </w:rPr>
+      </w:pPr>
+      <w:r>
+        <w:rPr>
+          <w:lang w:val="fr-FR"/>
+        </w:rPr>
+      </w:r>
+      <w:r>
+        <w:rPr>
+          <w:lang w:val="fr-FR"/>
+        </w:rPr>
+        <w:t xml:space="preserve">S     192.168.20.0/24 [1/0] via 10.1.1.2</w:t>
+      </w:r>
+      <w:r>
+        <w:rPr>
+          <w:lang w:val="fr-FR"/>
+        </w:rPr>
+      </w:r>
+      <w:r>
+        <w:rPr>
+          <w:lang w:val="fr-FR"/>
+        </w:rPr>
+      </w:r>
+    </w:p>
+    <w:p>
+      <w:pPr>
+        <w:rPr>
+          <w:lang w:val="fr-FR"/>
+        </w:rPr>
+      </w:pPr>
+      <w:r>
+        <w:rPr>
+          <w:lang w:val="fr-FR"/>
+        </w:rPr>
+        <w:t xml:space="preserve">Toujours impossible</w:t>
+      </w:r>
+      <w:r>
+        <w:rPr>
+          <w:lang w:val="fr-FR"/>
+        </w:rPr>
+      </w:r>
+    </w:p>
+    <w:p>
+      <w:pPr>
+        <w:rPr>
+          <w:lang w:val="fr-FR"/>
+        </w:rPr>
+      </w:pPr>
+      <w:r>
+        <w:rPr>
+          <w:lang w:val="fr-FR"/>
+        </w:rPr>
+      </w:r>
+      <w:r>
+        <w:rPr>
+          <w:lang w:val="fr-FR"/>
+        </w:rPr>
+        <w:t xml:space="preserve">S     192.168.10.0/24 is directly connected, Serial0/0/0</w:t>
+      </w:r>
+      <w:r>
+        <w:rPr>
+          <w:lang w:val="fr-FR"/>
+        </w:rPr>
+      </w:r>
+      <w:r>
+        <w:rPr>
+          <w:lang w:val="fr-FR"/>
+        </w:rPr>
+      </w:r>
+    </w:p>
+    <w:p>
+      <w:pPr>
+        <w:rPr>
+          <w:lang w:val="fr-FR"/>
+        </w:rPr>
+      </w:pPr>
+      <w:r>
+        <w:rPr>
+          <w:lang w:val="fr-FR"/>
+        </w:rPr>
+      </w:r>
+      <w:r>
+        <w:rPr>
+          <w:lang w:val="fr-FR"/>
+        </w:rPr>
+        <w:t xml:space="preserve">ip route 209.165.200.224 255.255.255.224 10.1.1.2</w:t>
+      </w:r>
+      <w:r>
+        <w:rPr>
+          <w:lang w:val="fr-FR"/>
+        </w:rPr>
+      </w:r>
+      <w:r>
+        <w:rPr>
+          <w:lang w:val="fr-FR"/>
+        </w:rPr>
+      </w:r>
+    </w:p>
+    <w:p>
+      <w:pPr>
+        <w:rPr>
+          <w:lang w:val="fr-FR"/>
+        </w:rPr>
+      </w:pPr>
+      <w:r>
+        <w:rPr>
+          <w:lang w:val="fr-FR"/>
+        </w:rPr>
+      </w:r>
+      <w:r>
+        <w:rPr>
+          <w:lang w:val="fr-FR"/>
+        </w:rPr>
+        <w:t xml:space="preserve">ip route 198.132.219.0 255.255.255.0 10.1.1.2</w:t>
+      </w:r>
+      <w:r>
+        <w:rPr>
+          <w:lang w:val="fr-FR"/>
+        </w:rPr>
+      </w:r>
+      <w:r>
+        <w:rPr>
+          <w:lang w:val="fr-FR"/>
+        </w:rPr>
+      </w:r>
+    </w:p>
+    <w:p>
+      <w:pPr>
+        <w:rPr>
+          <w:lang w:val="fr-FR"/>
+        </w:rPr>
+      </w:pPr>
+      <w:r>
+        <w:rPr>
+          <w:lang w:val="fr-FR"/>
+        </w:rPr>
+        <w:t xml:space="preserve">no </w:t>
+      </w:r>
+      <w:r>
+        <w:rPr>
+          <w:lang w:val="fr-FR"/>
+        </w:rPr>
+        <w:t xml:space="preserve">ip route 209.165.200.224 255.255.255.224 10.1.1.2</w:t>
+      </w:r>
+      <w:r>
+        <w:rPr>
+          <w:lang w:val="fr-FR"/>
+        </w:rPr>
+      </w:r>
+      <w:r/>
+    </w:p>
+    <w:p>
+      <w:pPr>
+        <w:rPr>
+          <w:lang w:val="fr-FR"/>
+        </w:rPr>
+      </w:pPr>
+      <w:r>
+        <w:rPr>
+          <w:lang w:val="fr-FR"/>
+        </w:rPr>
+        <w:t xml:space="preserve">no </w:t>
+      </w:r>
+      <w:r>
+        <w:rPr>
+          <w:lang w:val="fr-FR"/>
+        </w:rPr>
+        <w:t xml:space="preserve">ip route 198.132.219.0 255.255.255.0 10.1.1.2</w:t>
+      </w:r>
+      <w:r>
+        <w:rPr>
+          <w:lang w:val="fr-FR"/>
+        </w:rPr>
+      </w:r>
+      <w:r/>
+    </w:p>
+    <w:p>
+      <w:pPr>
+        <w:rPr>
+          <w:lang w:val="fr-FR"/>
+        </w:rPr>
+      </w:pPr>
+      <w:r>
+        <w:rPr>
+          <w:lang w:val="fr-FR"/>
+        </w:rPr>
       </w:r>
       <w:r>
         <w:rPr>

</xml_diff>